<commit_message>
done the ppt and report
</commit_message>
<xml_diff>
--- a/Button Mash Master(final).docx
+++ b/Button Mash Master(final).docx
@@ -1683,7 +1683,17 @@
           <w:sz w:val="28"/>
           <w:szCs w:val="28"/>
         </w:rPr>
-        <w:t>in order to play it smoothly, but printing method of the framework will make the output look like its flickering when the frame rate is set to anything above 10.</w:t>
+        <w:t>in order to play it smoothly, but printing method of the framework will make the output look like its flickering when the frame ra</w:t>
+      </w:r>
+      <w:bookmarkStart w:id="0" w:name="_GoBack"/>
+      <w:bookmarkEnd w:id="0"/>
+      <w:r>
+        <w:rPr>
+          <w:b/>
+          <w:sz w:val="28"/>
+          <w:szCs w:val="28"/>
+        </w:rPr>
+        <w:t>te is set to anything above 10.</w:t>
       </w:r>
     </w:p>
     <w:p>
@@ -1691,8 +1701,8 @@
         <w:ind w:left="1080"/>
         <w:rPr>
           <w:b/>
-          <w:sz w:val="16"/>
-          <w:szCs w:val="16"/>
+          <w:sz w:val="28"/>
+          <w:szCs w:val="28"/>
         </w:rPr>
       </w:pPr>
     </w:p>
@@ -3269,7 +3279,6 @@
           <w:szCs w:val="44"/>
         </w:rPr>
       </w:pPr>
-      <w:bookmarkStart w:id="0" w:name="_GoBack"/>
       <w:r>
         <w:rPr>
           <w:noProof/>
@@ -3328,7 +3337,6 @@
           </wp:anchor>
         </w:drawing>
       </w:r>
-      <w:bookmarkEnd w:id="0"/>
       <w:r>
         <w:rPr>
           <w:b/>
@@ -6922,7 +6930,7 @@
 </file>
 
 <file path=customXml/itemProps1.xml><?xml version="1.0" encoding="utf-8"?>
-<ds:datastoreItem xmlns:ds="http://schemas.openxmlformats.org/officeDocument/2006/customXml" ds:itemID="{3B3C57A9-C5C8-4335-A87A-30533B7286DD}">
+<ds:datastoreItem xmlns:ds="http://schemas.openxmlformats.org/officeDocument/2006/customXml" ds:itemID="{912CC704-E251-495D-87B1-C454CEBB241E}">
   <ds:schemaRefs>
     <ds:schemaRef ds:uri="http://schemas.openxmlformats.org/officeDocument/2006/bibliography"/>
   </ds:schemaRefs>

</xml_diff>